<commit_message>
Primeira atualização do projeto
</commit_message>
<xml_diff>
--- a/Descritivo Regras do negócio.docx
+++ b/Descritivo Regras do negócio.docx
@@ -3,36 +3,286 @@
 <w:document xmlns:wpc="http://schemas.microsoft.com/office/word/2010/wordprocessingCanvas" xmlns:cx="http://schemas.microsoft.com/office/drawing/2014/chartex" xmlns:cx1="http://schemas.microsoft.com/office/drawing/2015/9/8/chartex" xmlns:cx2="http://schemas.microsoft.com/office/drawing/2015/10/21/chartex" xmlns:cx3="http://schemas.microsoft.com/office/drawing/2016/5/9/chartex" xmlns:cx4="http://schemas.microsoft.com/office/drawing/2016/5/10/chartex" xmlns:cx5="http://schemas.microsoft.com/office/drawing/2016/5/11/chartex" xmlns:cx6="http://schemas.microsoft.com/office/drawing/2016/5/12/chartex" xmlns:cx7="http://schemas.microsoft.com/office/drawing/2016/5/13/chartex" xmlns:cx8="http://schemas.microsoft.com/office/drawing/2016/5/14/chartex" xmlns:mc="http://schemas.openxmlformats.org/markup-compatibility/2006" xmlns:aink="http://schemas.microsoft.com/office/drawing/2016/ink" xmlns:am3d="http://schemas.microsoft.com/office/drawing/2017/model3d" xmlns:o="urn:schemas-microsoft-com:office:office" xmlns:oel="http://schemas.microsoft.com/office/2019/extlst" xmlns:r="http://schemas.openxmlformats.org/officeDocument/2006/relationships" xmlns:m="http://schemas.openxmlformats.org/officeDocument/2006/math" xmlns:v="urn:schemas-microsoft-com:vml" xmlns:wp14="http://schemas.microsoft.com/office/word/2010/wordprocessingDrawing" xmlns:wp="http://schemas.openxmlformats.org/drawingml/2006/wordprocessingDrawing" xmlns:w10="urn:schemas-microsoft-com:office:word" xmlns:w="http://schemas.openxmlformats.org/wordprocessingml/2006/main" xmlns:w14="http://schemas.microsoft.com/office/word/2010/wordml" xmlns:w15="http://schemas.microsoft.com/office/word/2012/wordml" xmlns:w16cex="http://schemas.microsoft.com/office/word/2018/wordml/cex" xmlns:w16cid="http://schemas.microsoft.com/office/word/2016/wordml/cid" xmlns:w16="http://schemas.microsoft.com/office/word/2018/wordml" xmlns:w16du="http://schemas.microsoft.com/office/word/2023/wordml/word16du" xmlns:w16sdtdh="http://schemas.microsoft.com/office/word/2020/wordml/sdtdatahash" xmlns:w16sdtfl="http://schemas.microsoft.com/office/word/2024/wordml/sdtformatlock" xmlns:w16se="http://schemas.microsoft.com/office/word/2015/wordml/symex" xmlns:wpg="http://schemas.microsoft.com/office/word/2010/wordprocessingGroup" xmlns:wpi="http://schemas.microsoft.com/office/word/2010/wordprocessingInk" xmlns:wne="http://schemas.microsoft.com/office/word/2006/wordml" xmlns:wps="http://schemas.microsoft.com/office/word/2010/wordprocessingShape" mc:Ignorable="w14 w15 w16se w16cid w16 w16cex w16sdtdh w16sdtfl w16du wp14">
   <w:body>
     <w:p>
-      <w:r>
-        <w:t xml:space="preserve">A empresa contratante, um zoológico de médio porte, busca modernizar e otimizar a gestão de seus principais processos através da implementação de um sistema de banco de dados robusto e eficiente. Atualmente, diversas operações são realizadas manualmente, o que </w:t>
-      </w:r>
-      <w:r>
-        <w:t>acarreta</w:t>
-      </w:r>
-      <w:r>
-        <w:t xml:space="preserve"> lentidão, possibilidade de erros e dificuldades na geração de relatórios e análises para tomada de decisão.</w:t>
-      </w:r>
-    </w:p>
-    <w:p>
-      <w:r>
+      <w:pPr>
+        <w:rPr>
+          <w:rFonts w:ascii="Arial" w:hAnsi="Arial" w:cs="Arial"/>
+        </w:rPr>
+      </w:pPr>
+      <w:r>
+        <w:rPr>
+          <w:rFonts w:ascii="Arial" w:hAnsi="Arial" w:cs="Arial"/>
+        </w:rPr>
+        <w:t xml:space="preserve">Luiz Gustavo Nunes </w:t>
+      </w:r>
+      <w:r>
+        <w:rPr>
+          <w:rFonts w:ascii="Arial" w:hAnsi="Arial" w:cs="Arial"/>
+        </w:rPr>
+        <w:t>Olímpio</w:t>
+      </w:r>
+      <w:r>
+        <w:rPr>
+          <w:rFonts w:ascii="Arial" w:hAnsi="Arial" w:cs="Arial"/>
+        </w:rPr>
+        <w:t xml:space="preserve"> </w:t>
+      </w:r>
+      <w:r>
+        <w:rPr>
+          <w:rFonts w:ascii="Arial" w:hAnsi="Arial" w:cs="Arial"/>
+        </w:rPr>
+        <w:tab/>
+      </w:r>
+      <w:r>
+        <w:rPr>
+          <w:rFonts w:ascii="Arial" w:hAnsi="Arial" w:cs="Arial"/>
+        </w:rPr>
+        <w:tab/>
+      </w:r>
+      <w:r>
+        <w:rPr>
+          <w:rFonts w:ascii="Arial" w:hAnsi="Arial" w:cs="Arial"/>
+        </w:rPr>
+        <w:tab/>
+      </w:r>
+      <w:r>
+        <w:rPr>
+          <w:rFonts w:ascii="Arial" w:hAnsi="Arial" w:cs="Arial"/>
+        </w:rPr>
+        <w:t>R</w:t>
+      </w:r>
+      <w:r>
+        <w:rPr>
+          <w:rFonts w:ascii="Arial" w:hAnsi="Arial" w:cs="Arial"/>
+        </w:rPr>
+        <w:t>GM</w:t>
+      </w:r>
+      <w:r>
+        <w:rPr>
+          <w:rFonts w:ascii="Arial" w:hAnsi="Arial" w:cs="Arial"/>
+        </w:rPr>
+        <w:t>:</w:t>
+      </w:r>
+      <w:r>
+        <w:rPr>
+          <w:rFonts w:ascii="Arial" w:hAnsi="Arial" w:cs="Arial"/>
+        </w:rPr>
+        <w:t xml:space="preserve"> </w:t>
+      </w:r>
+      <w:r>
+        <w:rPr>
+          <w:rFonts w:ascii="Arial" w:hAnsi="Arial" w:cs="Arial"/>
+        </w:rPr>
+        <w:t>11231103303</w:t>
+      </w:r>
+    </w:p>
+    <w:p>
+      <w:pPr>
+        <w:rPr>
+          <w:rFonts w:ascii="Arial" w:hAnsi="Arial" w:cs="Arial"/>
+        </w:rPr>
+      </w:pPr>
+      <w:r>
+        <w:rPr>
+          <w:rFonts w:ascii="Arial" w:hAnsi="Arial" w:cs="Arial"/>
+        </w:rPr>
+        <w:t>Marcos Antônio Vigile</w:t>
+      </w:r>
+      <w:r>
+        <w:rPr>
+          <w:rFonts w:ascii="Arial" w:hAnsi="Arial" w:cs="Arial"/>
+        </w:rPr>
+        <w:t xml:space="preserve"> </w:t>
+      </w:r>
+      <w:r>
+        <w:rPr>
+          <w:rFonts w:ascii="Arial" w:hAnsi="Arial" w:cs="Arial"/>
+        </w:rPr>
+        <w:tab/>
+      </w:r>
+      <w:r>
+        <w:rPr>
+          <w:rFonts w:ascii="Arial" w:hAnsi="Arial" w:cs="Arial"/>
+        </w:rPr>
+        <w:tab/>
+      </w:r>
+      <w:r>
+        <w:rPr>
+          <w:rFonts w:ascii="Arial" w:hAnsi="Arial" w:cs="Arial"/>
+        </w:rPr>
+        <w:tab/>
+      </w:r>
+      <w:r>
+        <w:rPr>
+          <w:rFonts w:ascii="Arial" w:hAnsi="Arial" w:cs="Arial"/>
+        </w:rPr>
+        <w:tab/>
+      </w:r>
+      <w:r>
+        <w:rPr>
+          <w:rFonts w:ascii="Arial" w:hAnsi="Arial" w:cs="Arial"/>
+        </w:rPr>
+        <w:t>RGM 11242101415</w:t>
+      </w:r>
+    </w:p>
+    <w:p>
+      <w:pPr>
+        <w:rPr>
+          <w:rFonts w:ascii="Arial" w:hAnsi="Arial" w:cs="Arial"/>
+        </w:rPr>
+      </w:pPr>
+      <w:r>
+        <w:rPr>
+          <w:rFonts w:ascii="Arial" w:hAnsi="Arial" w:cs="Arial"/>
+        </w:rPr>
+        <w:t>Bruno Pereira de Sousa</w:t>
+      </w:r>
+      <w:r>
+        <w:rPr>
+          <w:rFonts w:ascii="Arial" w:hAnsi="Arial" w:cs="Arial"/>
+        </w:rPr>
+        <w:tab/>
+      </w:r>
+      <w:r>
+        <w:rPr>
+          <w:rFonts w:ascii="Arial" w:hAnsi="Arial" w:cs="Arial"/>
+        </w:rPr>
+        <w:tab/>
+      </w:r>
+      <w:r>
+        <w:rPr>
+          <w:rFonts w:ascii="Arial" w:hAnsi="Arial" w:cs="Arial"/>
+        </w:rPr>
+        <w:tab/>
+      </w:r>
+      <w:r>
+        <w:rPr>
+          <w:rFonts w:ascii="Arial" w:hAnsi="Arial" w:cs="Arial"/>
+        </w:rPr>
+        <w:tab/>
+      </w:r>
+      <w:r>
+        <w:rPr>
+          <w:rFonts w:ascii="Arial" w:hAnsi="Arial" w:cs="Arial"/>
+        </w:rPr>
+        <w:t>RGM</w:t>
+      </w:r>
+      <w:r>
+        <w:rPr>
+          <w:rFonts w:ascii="Arial" w:hAnsi="Arial" w:cs="Arial"/>
+        </w:rPr>
+        <w:tab/>
+      </w:r>
+      <w:r>
+        <w:rPr>
+          <w:rFonts w:ascii="Arial" w:hAnsi="Arial" w:cs="Arial"/>
+        </w:rPr>
+        <w:t>11242101252</w:t>
+      </w:r>
+    </w:p>
+    <w:p>
+      <w:pPr>
+        <w:rPr>
+          <w:rFonts w:ascii="Arial" w:hAnsi="Arial" w:cs="Arial"/>
+          <w:b/>
+          <w:bCs/>
+        </w:rPr>
+      </w:pPr>
+      <w:r>
+        <w:rPr>
+          <w:rFonts w:ascii="Arial" w:hAnsi="Arial" w:cs="Arial"/>
+        </w:rPr>
+        <w:t>Paulo Eduardo Rodrigues Mariano</w:t>
+      </w:r>
+      <w:r>
+        <w:rPr>
+          <w:rFonts w:ascii="Arial" w:hAnsi="Arial" w:cs="Arial"/>
+          <w:b/>
+          <w:bCs/>
+        </w:rPr>
+        <w:t xml:space="preserve">               </w:t>
+      </w:r>
+      <w:r>
+        <w:rPr>
+          <w:rFonts w:ascii="Arial" w:hAnsi="Arial" w:cs="Arial"/>
+          <w:b/>
+          <w:bCs/>
+        </w:rPr>
+        <w:tab/>
+      </w:r>
+      <w:r>
+        <w:rPr>
+          <w:rFonts w:ascii="Arial" w:hAnsi="Arial" w:cs="Arial"/>
+        </w:rPr>
+        <w:t>R</w:t>
+      </w:r>
+      <w:r>
+        <w:rPr>
+          <w:rFonts w:ascii="Arial" w:hAnsi="Arial" w:cs="Arial"/>
+        </w:rPr>
+        <w:t>GM</w:t>
+      </w:r>
+      <w:r>
+        <w:rPr>
+          <w:rFonts w:ascii="Arial" w:hAnsi="Arial" w:cs="Arial"/>
+        </w:rPr>
+        <w:t>: 11242101799</w:t>
+      </w:r>
+    </w:p>
+    <w:p>
+      <w:pPr>
+        <w:rPr>
+          <w:rFonts w:ascii="Arial" w:hAnsi="Arial" w:cs="Arial"/>
+        </w:rPr>
+      </w:pPr>
+      <w:r>
+        <w:rPr>
+          <w:rFonts w:ascii="Arial" w:hAnsi="Arial" w:cs="Arial"/>
+        </w:rPr>
+        <w:t>A empresa contratante, um zoológico de médio porte, busca modernizar e otimizar a gestão de seus principais processos através da implementação de um sistema de banco de dados robusto e eficiente. Atualmente, diversas operações são realizadas manualmente, o que acarreta lentidão, possibilidade de erros e dificuldades na geração de relatórios e análises para tomada de decisão.</w:t>
+      </w:r>
+    </w:p>
+    <w:p>
+      <w:pPr>
+        <w:rPr>
+          <w:rFonts w:ascii="Arial" w:hAnsi="Arial" w:cs="Arial"/>
+        </w:rPr>
+      </w:pPr>
+      <w:r>
+        <w:rPr>
+          <w:rFonts w:ascii="Arial" w:hAnsi="Arial" w:cs="Arial"/>
+        </w:rPr>
         <w:t>O objetivo principal é criar um sistema que permita o controle informatizado de visitantes, vendas de ingressos, promoções, pagamentos e avaliações, além de gerenciar informações relevantes sobre a capacidade máxima do zoológico. A automação desses processos visa melhorar a experiência do visitante, aumentar a eficiência operacional e fornecer dados precisos para a gestão estratégica do negócio.</w:t>
       </w:r>
     </w:p>
     <w:p>
-      <w:r>
+      <w:pPr>
+        <w:rPr>
+          <w:rFonts w:ascii="Arial" w:hAnsi="Arial" w:cs="Arial"/>
+        </w:rPr>
+      </w:pPr>
+      <w:r>
+        <w:rPr>
+          <w:rFonts w:ascii="Arial" w:hAnsi="Arial" w:cs="Arial"/>
+        </w:rPr>
         <w:t>MER:</w:t>
       </w:r>
     </w:p>
     <w:p>
-      <w:r>
-        <w:rPr>
+      <w:pPr>
+        <w:rPr>
+          <w:rFonts w:ascii="Arial" w:hAnsi="Arial" w:cs="Arial"/>
+        </w:rPr>
+      </w:pPr>
+      <w:r>
+        <w:rPr>
+          <w:rFonts w:ascii="Arial" w:hAnsi="Arial" w:cs="Arial"/>
           <w:noProof/>
         </w:rPr>
         <w:drawing>
-          <wp:inline distT="0" distB="0" distL="0" distR="0" wp14:anchorId="76D72B85" wp14:editId="47AC613C">
-            <wp:extent cx="5400040" cy="2896235"/>
-            <wp:effectExtent l="0" t="0" r="0" b="0"/>
-            <wp:docPr id="527859797" name="Imagem 1"/>
+          <wp:inline distT="0" distB="0" distL="0" distR="0" wp14:anchorId="2B1FBA57" wp14:editId="1E043E70">
+            <wp:extent cx="5400040" cy="2913380"/>
+            <wp:effectExtent l="0" t="0" r="0" b="1270"/>
+            <wp:docPr id="1679602113" name="Imagem 2"/>
             <wp:cNvGraphicFramePr>
               <a:graphicFrameLocks xmlns:a="http://schemas.openxmlformats.org/drawingml/2006/main" noChangeAspect="1"/>
             </wp:cNvGraphicFramePr>
@@ -40,7 +290,7 @@
               <a:graphicData uri="http://schemas.openxmlformats.org/drawingml/2006/picture">
                 <pic:pic xmlns:pic="http://schemas.openxmlformats.org/drawingml/2006/picture">
                   <pic:nvPicPr>
-                    <pic:cNvPr id="527859797" name="Imagem 527859797"/>
+                    <pic:cNvPr id="1679602113" name="Imagem 1679602113"/>
                     <pic:cNvPicPr/>
                   </pic:nvPicPr>
                   <pic:blipFill>
@@ -58,7 +308,7 @@
                   <pic:spPr>
                     <a:xfrm>
                       <a:off x="0" y="0"/>
-                      <a:ext cx="5400040" cy="2896235"/>
+                      <a:ext cx="5400040" cy="2913380"/>
                     </a:xfrm>
                     <a:prstGeom prst="rect">
                       <a:avLst/>
@@ -72,11 +322,20 @@
       </w:r>
     </w:p>
     <w:p>
-      <w:r>
+      <w:pPr>
+        <w:rPr>
+          <w:rFonts w:ascii="Arial" w:hAnsi="Arial" w:cs="Arial"/>
+        </w:rPr>
+      </w:pPr>
+      <w:r>
+        <w:rPr>
+          <w:rFonts w:ascii="Arial" w:hAnsi="Arial" w:cs="Arial"/>
+        </w:rPr>
         <w:t xml:space="preserve"> </w:t>
       </w:r>
       <w:r>
         <w:rPr>
+          <w:rFonts w:ascii="Arial" w:hAnsi="Arial" w:cs="Arial"/>
           <w:b/>
           <w:bCs/>
         </w:rPr>
@@ -89,8 +348,14 @@
           <w:ilvl w:val="0"/>
           <w:numId w:val="1"/>
         </w:numPr>
-      </w:pPr>
-      <w:r>
+        <w:rPr>
+          <w:rFonts w:ascii="Arial" w:hAnsi="Arial" w:cs="Arial"/>
+        </w:rPr>
+      </w:pPr>
+      <w:r>
+        <w:rPr>
+          <w:rFonts w:ascii="Arial" w:hAnsi="Arial" w:cs="Arial"/>
+        </w:rPr>
         <w:t>Cada visitante deve ser único, identificado por um CPF exclusivo.</w:t>
       </w:r>
     </w:p>
@@ -100,8 +365,14 @@
           <w:ilvl w:val="0"/>
           <w:numId w:val="1"/>
         </w:numPr>
-      </w:pPr>
-      <w:r>
+        <w:rPr>
+          <w:rFonts w:ascii="Arial" w:hAnsi="Arial" w:cs="Arial"/>
+        </w:rPr>
+      </w:pPr>
+      <w:r>
+        <w:rPr>
+          <w:rFonts w:ascii="Arial" w:hAnsi="Arial" w:cs="Arial"/>
+        </w:rPr>
         <w:t>É importante registrar informações de contato (e-mail, endereço) para futuras comunicações e promoções.</w:t>
       </w:r>
     </w:p>
@@ -111,17 +382,30 @@
           <w:ilvl w:val="0"/>
           <w:numId w:val="1"/>
         </w:numPr>
-      </w:pPr>
-      <w:r>
+        <w:rPr>
+          <w:rFonts w:ascii="Arial" w:hAnsi="Arial" w:cs="Arial"/>
+        </w:rPr>
+      </w:pPr>
+      <w:r>
+        <w:rPr>
+          <w:rFonts w:ascii="Arial" w:hAnsi="Arial" w:cs="Arial"/>
+        </w:rPr>
         <w:t>A idade do visitante é relevante para futuras segmentações e ofertas específicas.</w:t>
       </w:r>
     </w:p>
     <w:p>
-      <w:r>
-        <w:rPr>
+      <w:pPr>
+        <w:rPr>
+          <w:rFonts w:ascii="Arial" w:hAnsi="Arial" w:cs="Arial"/>
+        </w:rPr>
+      </w:pPr>
+      <w:r>
+        <w:rPr>
+          <w:rFonts w:ascii="Arial" w:hAnsi="Arial" w:cs="Arial"/>
           <w:b/>
           <w:bCs/>
         </w:rPr>
+        <w:lastRenderedPageBreak/>
         <w:t>Gestão de Promoções:</w:t>
       </w:r>
     </w:p>
@@ -131,8 +415,14 @@
           <w:ilvl w:val="0"/>
           <w:numId w:val="2"/>
         </w:numPr>
-      </w:pPr>
-      <w:r>
+        <w:rPr>
+          <w:rFonts w:ascii="Arial" w:hAnsi="Arial" w:cs="Arial"/>
+        </w:rPr>
+      </w:pPr>
+      <w:r>
+        <w:rPr>
+          <w:rFonts w:ascii="Arial" w:hAnsi="Arial" w:cs="Arial"/>
+        </w:rPr>
         <w:t>O zoológico pode oferecer diferentes tipos de descontos (percentual ou valor fixo) com códigos promocionais únicos.</w:t>
       </w:r>
     </w:p>
@@ -142,8 +432,14 @@
           <w:ilvl w:val="0"/>
           <w:numId w:val="2"/>
         </w:numPr>
-      </w:pPr>
-      <w:r>
+        <w:rPr>
+          <w:rFonts w:ascii="Arial" w:hAnsi="Arial" w:cs="Arial"/>
+        </w:rPr>
+      </w:pPr>
+      <w:r>
+        <w:rPr>
+          <w:rFonts w:ascii="Arial" w:hAnsi="Arial" w:cs="Arial"/>
+        </w:rPr>
         <w:t>Cada promoção terá um período de validade (data de início e fim).</w:t>
       </w:r>
     </w:p>
@@ -153,9 +449,14 @@
           <w:ilvl w:val="0"/>
           <w:numId w:val="2"/>
         </w:numPr>
-      </w:pPr>
-      <w:r>
-        <w:lastRenderedPageBreak/>
+        <w:rPr>
+          <w:rFonts w:ascii="Arial" w:hAnsi="Arial" w:cs="Arial"/>
+        </w:rPr>
+      </w:pPr>
+      <w:r>
+        <w:rPr>
+          <w:rFonts w:ascii="Arial" w:hAnsi="Arial" w:cs="Arial"/>
+        </w:rPr>
         <w:t>Descontos percentuais devem estar entre 0% e 100%, enquanto descontos de valor fixo devem ser maiores que zero.</w:t>
       </w:r>
     </w:p>
@@ -165,17 +466,32 @@
           <w:ilvl w:val="0"/>
           <w:numId w:val="2"/>
         </w:numPr>
-      </w:pPr>
-      <w:r>
+        <w:rPr>
+          <w:rFonts w:ascii="Arial" w:hAnsi="Arial" w:cs="Arial"/>
+        </w:rPr>
+      </w:pPr>
+      <w:r>
+        <w:rPr>
+          <w:rFonts w:ascii="Arial" w:hAnsi="Arial" w:cs="Arial"/>
+        </w:rPr>
         <w:t>A data de fim de uma promoção deve ser sempre igual ou posterior à data de início.</w:t>
       </w:r>
     </w:p>
     <w:p>
-      <w:r>
+      <w:pPr>
+        <w:rPr>
+          <w:rFonts w:ascii="Arial" w:hAnsi="Arial" w:cs="Arial"/>
+        </w:rPr>
+      </w:pPr>
+      <w:r>
+        <w:rPr>
+          <w:rFonts w:ascii="Arial" w:hAnsi="Arial" w:cs="Arial"/>
+        </w:rPr>
         <w:t xml:space="preserve"> </w:t>
       </w:r>
       <w:r>
         <w:rPr>
+          <w:rFonts w:ascii="Arial" w:hAnsi="Arial" w:cs="Arial"/>
           <w:b/>
           <w:bCs/>
         </w:rPr>
@@ -188,8 +504,14 @@
           <w:ilvl w:val="0"/>
           <w:numId w:val="3"/>
         </w:numPr>
-      </w:pPr>
-      <w:r>
+        <w:rPr>
+          <w:rFonts w:ascii="Arial" w:hAnsi="Arial" w:cs="Arial"/>
+        </w:rPr>
+      </w:pPr>
+      <w:r>
+        <w:rPr>
+          <w:rFonts w:ascii="Arial" w:hAnsi="Arial" w:cs="Arial"/>
+        </w:rPr>
         <w:t>Uma compra é realizada por um visitante e pode ou não utilizar um código promocional.</w:t>
       </w:r>
     </w:p>
@@ -199,8 +521,14 @@
           <w:ilvl w:val="0"/>
           <w:numId w:val="3"/>
         </w:numPr>
-      </w:pPr>
-      <w:r>
+        <w:rPr>
+          <w:rFonts w:ascii="Arial" w:hAnsi="Arial" w:cs="Arial"/>
+        </w:rPr>
+      </w:pPr>
+      <w:r>
+        <w:rPr>
+          <w:rFonts w:ascii="Arial" w:hAnsi="Arial" w:cs="Arial"/>
+        </w:rPr>
         <w:t>É necessário registrar o valor total da compra e a data em que foi efetuada.</w:t>
       </w:r>
     </w:p>
@@ -210,14 +538,26 @@
           <w:ilvl w:val="0"/>
           <w:numId w:val="3"/>
         </w:numPr>
-      </w:pPr>
-      <w:r>
+        <w:rPr>
+          <w:rFonts w:ascii="Arial" w:hAnsi="Arial" w:cs="Arial"/>
+        </w:rPr>
+      </w:pPr>
+      <w:r>
+        <w:rPr>
+          <w:rFonts w:ascii="Arial" w:hAnsi="Arial" w:cs="Arial"/>
+        </w:rPr>
         <w:t>Cada compra está associada a um único visitante e pode estar vinculada a uma única promoção.</w:t>
       </w:r>
     </w:p>
     <w:p>
-      <w:r>
-        <w:rPr>
+      <w:pPr>
+        <w:rPr>
+          <w:rFonts w:ascii="Arial" w:hAnsi="Arial" w:cs="Arial"/>
+        </w:rPr>
+      </w:pPr>
+      <w:r>
+        <w:rPr>
+          <w:rFonts w:ascii="Arial" w:hAnsi="Arial" w:cs="Arial"/>
           <w:b/>
           <w:bCs/>
         </w:rPr>
@@ -230,8 +570,14 @@
           <w:ilvl w:val="0"/>
           <w:numId w:val="4"/>
         </w:numPr>
-      </w:pPr>
-      <w:r>
+        <w:rPr>
+          <w:rFonts w:ascii="Arial" w:hAnsi="Arial" w:cs="Arial"/>
+        </w:rPr>
+      </w:pPr>
+      <w:r>
+        <w:rPr>
+          <w:rFonts w:ascii="Arial" w:hAnsi="Arial" w:cs="Arial"/>
+        </w:rPr>
         <w:t>O sistema deve registrar o status de cada pagamento (aprovado, pendente, recusado).</w:t>
       </w:r>
     </w:p>
@@ -241,8 +587,14 @@
           <w:ilvl w:val="0"/>
           <w:numId w:val="4"/>
         </w:numPr>
-      </w:pPr>
-      <w:r>
+        <w:rPr>
+          <w:rFonts w:ascii="Arial" w:hAnsi="Arial" w:cs="Arial"/>
+        </w:rPr>
+      </w:pPr>
+      <w:r>
+        <w:rPr>
+          <w:rFonts w:ascii="Arial" w:hAnsi="Arial" w:cs="Arial"/>
+        </w:rPr>
         <w:t>A data e hora do processamento do pagamento devem ser armazenadas.</w:t>
       </w:r>
     </w:p>
@@ -252,14 +604,26 @@
           <w:ilvl w:val="0"/>
           <w:numId w:val="4"/>
         </w:numPr>
-      </w:pPr>
-      <w:r>
+        <w:rPr>
+          <w:rFonts w:ascii="Arial" w:hAnsi="Arial" w:cs="Arial"/>
+        </w:rPr>
+      </w:pPr>
+      <w:r>
+        <w:rPr>
+          <w:rFonts w:ascii="Arial" w:hAnsi="Arial" w:cs="Arial"/>
+        </w:rPr>
         <w:t>Cada pagamento está vinculado a uma única compra.</w:t>
       </w:r>
     </w:p>
     <w:p>
-      <w:r>
-        <w:rPr>
+      <w:pPr>
+        <w:rPr>
+          <w:rFonts w:ascii="Arial" w:hAnsi="Arial" w:cs="Arial"/>
+        </w:rPr>
+      </w:pPr>
+      <w:r>
+        <w:rPr>
+          <w:rFonts w:ascii="Arial" w:hAnsi="Arial" w:cs="Arial"/>
           <w:b/>
           <w:bCs/>
         </w:rPr>
@@ -272,8 +636,14 @@
           <w:ilvl w:val="0"/>
           <w:numId w:val="5"/>
         </w:numPr>
-      </w:pPr>
-      <w:r>
+        <w:rPr>
+          <w:rFonts w:ascii="Arial" w:hAnsi="Arial" w:cs="Arial"/>
+        </w:rPr>
+      </w:pPr>
+      <w:r>
+        <w:rPr>
+          <w:rFonts w:ascii="Arial" w:hAnsi="Arial" w:cs="Arial"/>
+        </w:rPr>
         <w:t>O sistema deve suportar diferentes métodos de pagamento: cartão de crédito, cartão de débito, boleto bancário e PIX.</w:t>
       </w:r>
     </w:p>
@@ -283,8 +653,14 @@
           <w:ilvl w:val="0"/>
           <w:numId w:val="5"/>
         </w:numPr>
-      </w:pPr>
-      <w:r>
+        <w:rPr>
+          <w:rFonts w:ascii="Arial" w:hAnsi="Arial" w:cs="Arial"/>
+        </w:rPr>
+      </w:pPr>
+      <w:r>
+        <w:rPr>
+          <w:rFonts w:ascii="Arial" w:hAnsi="Arial" w:cs="Arial"/>
+        </w:rPr>
         <w:t>Para pagamentos com cartão, é necessário registrar o nome do titular, a validade e os últimos quatro dígitos do cartão.</w:t>
       </w:r>
     </w:p>
@@ -294,8 +670,14 @@
           <w:ilvl w:val="0"/>
           <w:numId w:val="5"/>
         </w:numPr>
-      </w:pPr>
-      <w:r>
+        <w:rPr>
+          <w:rFonts w:ascii="Arial" w:hAnsi="Arial" w:cs="Arial"/>
+        </w:rPr>
+      </w:pPr>
+      <w:r>
+        <w:rPr>
+          <w:rFonts w:ascii="Arial" w:hAnsi="Arial" w:cs="Arial"/>
+        </w:rPr>
         <w:t>Para pagamentos com PIX, a chave PIX deve ser armazenada.</w:t>
       </w:r>
     </w:p>
@@ -305,8 +687,14 @@
           <w:ilvl w:val="0"/>
           <w:numId w:val="5"/>
         </w:numPr>
-      </w:pPr>
-      <w:r>
+        <w:rPr>
+          <w:rFonts w:ascii="Arial" w:hAnsi="Arial" w:cs="Arial"/>
+        </w:rPr>
+      </w:pPr>
+      <w:r>
+        <w:rPr>
+          <w:rFonts w:ascii="Arial" w:hAnsi="Arial" w:cs="Arial"/>
+        </w:rPr>
         <w:t>Para pagamentos com boleto, o código de barras (44 dígitos) deve ser registrado.</w:t>
       </w:r>
     </w:p>
@@ -316,14 +704,26 @@
           <w:ilvl w:val="0"/>
           <w:numId w:val="5"/>
         </w:numPr>
-      </w:pPr>
-      <w:r>
+        <w:rPr>
+          <w:rFonts w:ascii="Arial" w:hAnsi="Arial" w:cs="Arial"/>
+        </w:rPr>
+      </w:pPr>
+      <w:r>
+        <w:rPr>
+          <w:rFonts w:ascii="Arial" w:hAnsi="Arial" w:cs="Arial"/>
+        </w:rPr>
         <w:t>Apenas um método de pagamento deve ser preenchido por transação.</w:t>
       </w:r>
     </w:p>
     <w:p>
-      <w:r>
-        <w:rPr>
+      <w:pPr>
+        <w:rPr>
+          <w:rFonts w:ascii="Arial" w:hAnsi="Arial" w:cs="Arial"/>
+        </w:rPr>
+      </w:pPr>
+      <w:r>
+        <w:rPr>
+          <w:rFonts w:ascii="Arial" w:hAnsi="Arial" w:cs="Arial"/>
           <w:b/>
           <w:bCs/>
         </w:rPr>
@@ -336,14 +736,26 @@
           <w:ilvl w:val="0"/>
           <w:numId w:val="6"/>
         </w:numPr>
-      </w:pPr>
-      <w:r>
+        <w:rPr>
+          <w:rFonts w:ascii="Arial" w:hAnsi="Arial" w:cs="Arial"/>
+        </w:rPr>
+      </w:pPr>
+      <w:r>
+        <w:rPr>
+          <w:rFonts w:ascii="Arial" w:hAnsi="Arial" w:cs="Arial"/>
+        </w:rPr>
         <w:t>Diferentes tipos de ingressos (ex</w:t>
       </w:r>
       <w:r>
+        <w:rPr>
+          <w:rFonts w:ascii="Arial" w:hAnsi="Arial" w:cs="Arial"/>
+        </w:rPr>
         <w:t>emplo</w:t>
       </w:r>
       <w:r>
+        <w:rPr>
+          <w:rFonts w:ascii="Arial" w:hAnsi="Arial" w:cs="Arial"/>
+        </w:rPr>
         <w:t>: adulto, infantil, estudante) possuem preços e descrições distintas.</w:t>
       </w:r>
     </w:p>
@@ -353,8 +765,15 @@
           <w:ilvl w:val="0"/>
           <w:numId w:val="6"/>
         </w:numPr>
-      </w:pPr>
-      <w:r>
+        <w:rPr>
+          <w:rFonts w:ascii="Arial" w:hAnsi="Arial" w:cs="Arial"/>
+        </w:rPr>
+      </w:pPr>
+      <w:r>
+        <w:rPr>
+          <w:rFonts w:ascii="Arial" w:hAnsi="Arial" w:cs="Arial"/>
+        </w:rPr>
+        <w:lastRenderedPageBreak/>
         <w:t>É crucial controlar a quantidade disponível de cada tipo de ingresso.</w:t>
       </w:r>
     </w:p>
@@ -364,17 +783,32 @@
           <w:ilvl w:val="0"/>
           <w:numId w:val="6"/>
         </w:numPr>
-      </w:pPr>
-      <w:r>
+        <w:rPr>
+          <w:rFonts w:ascii="Arial" w:hAnsi="Arial" w:cs="Arial"/>
+        </w:rPr>
+      </w:pPr>
+      <w:r>
+        <w:rPr>
+          <w:rFonts w:ascii="Arial" w:hAnsi="Arial" w:cs="Arial"/>
+        </w:rPr>
         <w:t>O preço de cada tipo de ingresso deve ser maior que zero, e a quantidade disponível não pode ser negativa.</w:t>
       </w:r>
     </w:p>
     <w:p>
-      <w:r>
+      <w:pPr>
+        <w:rPr>
+          <w:rFonts w:ascii="Arial" w:hAnsi="Arial" w:cs="Arial"/>
+        </w:rPr>
+      </w:pPr>
+      <w:r>
+        <w:rPr>
+          <w:rFonts w:ascii="Arial" w:hAnsi="Arial" w:cs="Arial"/>
+        </w:rPr>
         <w:t xml:space="preserve"> </w:t>
       </w:r>
       <w:r>
         <w:rPr>
+          <w:rFonts w:ascii="Arial" w:hAnsi="Arial" w:cs="Arial"/>
           <w:b/>
           <w:bCs/>
         </w:rPr>
@@ -387,9 +821,14 @@
           <w:ilvl w:val="0"/>
           <w:numId w:val="7"/>
         </w:numPr>
-      </w:pPr>
-      <w:r>
-        <w:lastRenderedPageBreak/>
+        <w:rPr>
+          <w:rFonts w:ascii="Arial" w:hAnsi="Arial" w:cs="Arial"/>
+        </w:rPr>
+      </w:pPr>
+      <w:r>
+        <w:rPr>
+          <w:rFonts w:ascii="Arial" w:hAnsi="Arial" w:cs="Arial"/>
+        </w:rPr>
         <w:t>Em alguns casos, um ingresso pode estar associado a um tutor (responsável por um visitante menor de idade).</w:t>
       </w:r>
     </w:p>
@@ -399,14 +838,26 @@
           <w:ilvl w:val="0"/>
           <w:numId w:val="7"/>
         </w:numPr>
-      </w:pPr>
-      <w:r>
+        <w:rPr>
+          <w:rFonts w:ascii="Arial" w:hAnsi="Arial" w:cs="Arial"/>
+        </w:rPr>
+      </w:pPr>
+      <w:r>
+        <w:rPr>
+          <w:rFonts w:ascii="Arial" w:hAnsi="Arial" w:cs="Arial"/>
+        </w:rPr>
         <w:t>É necessário registrar o nome do tutor.</w:t>
       </w:r>
     </w:p>
     <w:p>
-      <w:r>
-        <w:rPr>
+      <w:pPr>
+        <w:rPr>
+          <w:rFonts w:ascii="Arial" w:hAnsi="Arial" w:cs="Arial"/>
+        </w:rPr>
+      </w:pPr>
+      <w:r>
+        <w:rPr>
+          <w:rFonts w:ascii="Arial" w:hAnsi="Arial" w:cs="Arial"/>
           <w:b/>
           <w:bCs/>
         </w:rPr>
@@ -419,8 +870,14 @@
           <w:ilvl w:val="0"/>
           <w:numId w:val="8"/>
         </w:numPr>
-      </w:pPr>
-      <w:r>
+        <w:rPr>
+          <w:rFonts w:ascii="Arial" w:hAnsi="Arial" w:cs="Arial"/>
+        </w:rPr>
+      </w:pPr>
+      <w:r>
+        <w:rPr>
+          <w:rFonts w:ascii="Arial" w:hAnsi="Arial" w:cs="Arial"/>
+        </w:rPr>
         <w:t>Cada ingresso possui uma data específica para a visita.</w:t>
       </w:r>
     </w:p>
@@ -430,8 +887,14 @@
           <w:ilvl w:val="0"/>
           <w:numId w:val="8"/>
         </w:numPr>
-      </w:pPr>
-      <w:r>
+        <w:rPr>
+          <w:rFonts w:ascii="Arial" w:hAnsi="Arial" w:cs="Arial"/>
+        </w:rPr>
+      </w:pPr>
+      <w:r>
+        <w:rPr>
+          <w:rFonts w:ascii="Arial" w:hAnsi="Arial" w:cs="Arial"/>
+        </w:rPr>
         <w:t>O sistema deve registrar a data e hora do check-in do visitante (quando o ingresso é utilizado).</w:t>
       </w:r>
     </w:p>
@@ -441,8 +904,14 @@
           <w:ilvl w:val="0"/>
           <w:numId w:val="8"/>
         </w:numPr>
-      </w:pPr>
-      <w:r>
+        <w:rPr>
+          <w:rFonts w:ascii="Arial" w:hAnsi="Arial" w:cs="Arial"/>
+        </w:rPr>
+      </w:pPr>
+      <w:r>
+        <w:rPr>
+          <w:rFonts w:ascii="Arial" w:hAnsi="Arial" w:cs="Arial"/>
+        </w:rPr>
         <w:t>O status do ingresso pode ser pendente, utilizado ou cancelado.</w:t>
       </w:r>
     </w:p>
@@ -452,8 +921,14 @@
           <w:ilvl w:val="0"/>
           <w:numId w:val="8"/>
         </w:numPr>
-      </w:pPr>
-      <w:r>
+        <w:rPr>
+          <w:rFonts w:ascii="Arial" w:hAnsi="Arial" w:cs="Arial"/>
+        </w:rPr>
+      </w:pPr>
+      <w:r>
+        <w:rPr>
+          <w:rFonts w:ascii="Arial" w:hAnsi="Arial" w:cs="Arial"/>
+        </w:rPr>
         <w:t>Um ingresso pode estar associado a um tutor (campo booleano para indicar se há um tutor).</w:t>
       </w:r>
     </w:p>
@@ -463,8 +938,14 @@
           <w:ilvl w:val="0"/>
           <w:numId w:val="8"/>
         </w:numPr>
-      </w:pPr>
-      <w:r>
+        <w:rPr>
+          <w:rFonts w:ascii="Arial" w:hAnsi="Arial" w:cs="Arial"/>
+        </w:rPr>
+      </w:pPr>
+      <w:r>
+        <w:rPr>
+          <w:rFonts w:ascii="Arial" w:hAnsi="Arial" w:cs="Arial"/>
+        </w:rPr>
         <w:t>Cada ingresso está vinculado a uma única compra e a um único tipo de ingresso.</w:t>
       </w:r>
     </w:p>
@@ -474,17 +955,32 @@
           <w:ilvl w:val="0"/>
           <w:numId w:val="8"/>
         </w:numPr>
-      </w:pPr>
-      <w:r>
+        <w:rPr>
+          <w:rFonts w:ascii="Arial" w:hAnsi="Arial" w:cs="Arial"/>
+        </w:rPr>
+      </w:pPr>
+      <w:r>
+        <w:rPr>
+          <w:rFonts w:ascii="Arial" w:hAnsi="Arial" w:cs="Arial"/>
+        </w:rPr>
         <w:t>Se houver um tutor associado ao ingresso, o ID do tutor deve ser registrado.</w:t>
       </w:r>
     </w:p>
     <w:p>
-      <w:r>
+      <w:pPr>
+        <w:rPr>
+          <w:rFonts w:ascii="Arial" w:hAnsi="Arial" w:cs="Arial"/>
+        </w:rPr>
+      </w:pPr>
+      <w:r>
+        <w:rPr>
+          <w:rFonts w:ascii="Arial" w:hAnsi="Arial" w:cs="Arial"/>
+        </w:rPr>
         <w:t xml:space="preserve">  </w:t>
       </w:r>
       <w:r>
         <w:rPr>
+          <w:rFonts w:ascii="Arial" w:hAnsi="Arial" w:cs="Arial"/>
           <w:b/>
           <w:bCs/>
         </w:rPr>
@@ -497,8 +993,14 @@
           <w:ilvl w:val="0"/>
           <w:numId w:val="9"/>
         </w:numPr>
-      </w:pPr>
-      <w:r>
+        <w:rPr>
+          <w:rFonts w:ascii="Arial" w:hAnsi="Arial" w:cs="Arial"/>
+        </w:rPr>
+      </w:pPr>
+      <w:r>
+        <w:rPr>
+          <w:rFonts w:ascii="Arial" w:hAnsi="Arial" w:cs="Arial"/>
+        </w:rPr>
         <w:t>Os visitantes podem avaliar sua experiência no zoológico, atribuindo uma nota de 1 a 10 e deixando um comentário.</w:t>
       </w:r>
     </w:p>
@@ -508,8 +1010,14 @@
           <w:ilvl w:val="0"/>
           <w:numId w:val="9"/>
         </w:numPr>
-      </w:pPr>
-      <w:r>
+        <w:rPr>
+          <w:rFonts w:ascii="Arial" w:hAnsi="Arial" w:cs="Arial"/>
+        </w:rPr>
+      </w:pPr>
+      <w:r>
+        <w:rPr>
+          <w:rFonts w:ascii="Arial" w:hAnsi="Arial" w:cs="Arial"/>
+        </w:rPr>
         <w:t>A data da avaliação deve ser registrada.</w:t>
       </w:r>
     </w:p>
@@ -519,14 +1027,26 @@
           <w:ilvl w:val="0"/>
           <w:numId w:val="9"/>
         </w:numPr>
-      </w:pPr>
-      <w:r>
+        <w:rPr>
+          <w:rFonts w:ascii="Arial" w:hAnsi="Arial" w:cs="Arial"/>
+        </w:rPr>
+      </w:pPr>
+      <w:r>
+        <w:rPr>
+          <w:rFonts w:ascii="Arial" w:hAnsi="Arial" w:cs="Arial"/>
+        </w:rPr>
         <w:t>Cada avaliação é feita por um único visitante.</w:t>
       </w:r>
     </w:p>
     <w:p>
-      <w:r>
-        <w:rPr>
+      <w:pPr>
+        <w:rPr>
+          <w:rFonts w:ascii="Arial" w:hAnsi="Arial" w:cs="Arial"/>
+        </w:rPr>
+      </w:pPr>
+      <w:r>
+        <w:rPr>
+          <w:rFonts w:ascii="Arial" w:hAnsi="Arial" w:cs="Arial"/>
           <w:b/>
           <w:bCs/>
         </w:rPr>
@@ -539,8 +1059,14 @@
           <w:ilvl w:val="0"/>
           <w:numId w:val="10"/>
         </w:numPr>
-      </w:pPr>
-      <w:r>
+        <w:rPr>
+          <w:rFonts w:ascii="Arial" w:hAnsi="Arial" w:cs="Arial"/>
+        </w:rPr>
+      </w:pPr>
+      <w:r>
+        <w:rPr>
+          <w:rFonts w:ascii="Arial" w:hAnsi="Arial" w:cs="Arial"/>
+        </w:rPr>
         <w:t>O zoológico possui uma capacidade máxima de público que pode variar em diferentes períodos.</w:t>
       </w:r>
     </w:p>
@@ -550,8 +1076,14 @@
           <w:ilvl w:val="0"/>
           <w:numId w:val="10"/>
         </w:numPr>
-      </w:pPr>
-      <w:r>
+        <w:rPr>
+          <w:rFonts w:ascii="Arial" w:hAnsi="Arial" w:cs="Arial"/>
+        </w:rPr>
+      </w:pPr>
+      <w:r>
+        <w:rPr>
+          <w:rFonts w:ascii="Arial" w:hAnsi="Arial" w:cs="Arial"/>
+        </w:rPr>
         <w:t>É necessário registrar a capacidade máxima, a data de início e fim da vigência dessa capacidade.</w:t>
       </w:r>
     </w:p>
@@ -561,30 +1093,438 @@
           <w:ilvl w:val="0"/>
           <w:numId w:val="10"/>
         </w:numPr>
-      </w:pPr>
-      <w:r>
+        <w:rPr>
+          <w:rFonts w:ascii="Arial" w:hAnsi="Arial" w:cs="Arial"/>
+        </w:rPr>
+      </w:pPr>
+      <w:r>
+        <w:rPr>
+          <w:rFonts w:ascii="Arial" w:hAnsi="Arial" w:cs="Arial"/>
+        </w:rPr>
         <w:t>A data de fim da vigência da capacidade deve ser sempre igual ou posterior à data de início.</w:t>
       </w:r>
     </w:p>
     <w:p>
-      <w:r>
-        <w:t>MR do banco</w:t>
-      </w:r>
-      <w:r>
-        <w:t>:</w:t>
-      </w:r>
-    </w:p>
-    <w:p>
-      <w:r>
-        <w:rPr>
+      <w:pPr>
+        <w:rPr>
+          <w:rFonts w:ascii="Arial" w:hAnsi="Arial" w:cs="Arial"/>
+        </w:rPr>
+      </w:pPr>
+    </w:p>
+    <w:p>
+      <w:pPr>
+        <w:spacing w:after="0" w:line="240" w:lineRule="auto"/>
+        <w:rPr>
+          <w:rFonts w:ascii="Arial" w:eastAsia="Times New Roman" w:hAnsi="Arial" w:cs="Arial"/>
+          <w:kern w:val="0"/>
+          <w:lang w:eastAsia="pt-BR"/>
+          <w14:ligatures w14:val="none"/>
+        </w:rPr>
+      </w:pPr>
+      <w:r>
+        <w:rPr>
+          <w:rFonts w:ascii="Arial" w:eastAsia="Times New Roman" w:hAnsi="Arial" w:cs="Arial"/>
+          <w:b/>
+          <w:bCs/>
+          <w:kern w:val="0"/>
+          <w:lang w:eastAsia="pt-BR"/>
+          <w14:ligatures w14:val="none"/>
+        </w:rPr>
+        <w:t xml:space="preserve"> </w:t>
+      </w:r>
+      <w:r>
+        <w:rPr>
+          <w:rFonts w:ascii="Arial" w:eastAsia="Times New Roman" w:hAnsi="Arial" w:cs="Arial"/>
+          <w:b/>
+          <w:bCs/>
+          <w:kern w:val="0"/>
+          <w:lang w:eastAsia="pt-BR"/>
+          <w14:ligatures w14:val="none"/>
+        </w:rPr>
+        <w:t>Controle de Horário de Funcionamento:</w:t>
+      </w:r>
+      <w:r>
+        <w:rPr>
+          <w:rFonts w:ascii="Arial" w:eastAsia="Times New Roman" w:hAnsi="Arial" w:cs="Arial"/>
+          <w:kern w:val="0"/>
+          <w:lang w:eastAsia="pt-BR"/>
+          <w14:ligatures w14:val="none"/>
+        </w:rPr>
+        <w:t xml:space="preserve"> </w:t>
+      </w:r>
+    </w:p>
+    <w:p>
+      <w:pPr>
+        <w:pStyle w:val="PargrafodaLista"/>
+        <w:rPr>
+          <w:rFonts w:ascii="Arial" w:eastAsia="Times New Roman" w:hAnsi="Arial" w:cs="Arial"/>
+          <w:kern w:val="0"/>
+          <w:lang w:eastAsia="pt-BR"/>
+          <w14:ligatures w14:val="none"/>
+        </w:rPr>
+      </w:pPr>
+    </w:p>
+    <w:p>
+      <w:pPr>
+        <w:pStyle w:val="PargrafodaLista"/>
+        <w:numPr>
+          <w:ilvl w:val="0"/>
+          <w:numId w:val="10"/>
+        </w:numPr>
+        <w:spacing w:after="0" w:line="240" w:lineRule="auto"/>
+        <w:rPr>
+          <w:rFonts w:ascii="Arial" w:eastAsia="Times New Roman" w:hAnsi="Arial" w:cs="Arial"/>
+          <w:kern w:val="0"/>
+          <w:lang w:eastAsia="pt-BR"/>
+          <w14:ligatures w14:val="none"/>
+        </w:rPr>
+      </w:pPr>
+      <w:r>
+        <w:rPr>
+          <w:rFonts w:ascii="Arial" w:eastAsia="Times New Roman" w:hAnsi="Arial" w:cs="Arial"/>
+          <w:kern w:val="0"/>
+          <w:lang w:eastAsia="pt-BR"/>
+          <w14:ligatures w14:val="none"/>
+        </w:rPr>
+        <w:lastRenderedPageBreak/>
+        <w:t>O horário de abertura e encerramento do zoológico pode variar ao longo do tempo, sendo definido por períodos com datas de início e fim válidas e horas de encerramento posteriores às de abertura.</w:t>
+      </w:r>
+    </w:p>
+    <w:p>
+      <w:pPr>
+        <w:pStyle w:val="PargrafodaLista"/>
+        <w:spacing w:after="0" w:line="240" w:lineRule="auto"/>
+        <w:rPr>
+          <w:rFonts w:ascii="Arial" w:eastAsia="Times New Roman" w:hAnsi="Arial" w:cs="Arial"/>
+          <w:kern w:val="0"/>
+          <w:lang w:eastAsia="pt-BR"/>
+          <w14:ligatures w14:val="none"/>
+        </w:rPr>
+      </w:pPr>
+      <w:r>
+        <w:rPr>
+          <w:rFonts w:ascii="Arial" w:eastAsia="Times New Roman" w:hAnsi="Arial" w:cs="Arial"/>
+          <w:kern w:val="0"/>
+          <w:lang w:eastAsia="pt-BR"/>
+          <w14:ligatures w14:val="none"/>
+        </w:rPr>
+        <w:t xml:space="preserve"> </w:t>
+      </w:r>
+    </w:p>
+    <w:p>
+      <w:pPr>
+        <w:spacing w:after="0" w:line="240" w:lineRule="auto"/>
+        <w:ind w:left="360"/>
+        <w:rPr>
+          <w:rFonts w:ascii="Arial" w:eastAsia="Times New Roman" w:hAnsi="Arial" w:cs="Arial"/>
+          <w:kern w:val="0"/>
+          <w:lang w:eastAsia="pt-BR"/>
+          <w14:ligatures w14:val="none"/>
+        </w:rPr>
+      </w:pPr>
+    </w:p>
+    <w:p>
+      <w:pPr>
+        <w:spacing w:after="0" w:line="240" w:lineRule="auto"/>
+        <w:ind w:left="360"/>
+        <w:rPr>
+          <w:rFonts w:ascii="Arial" w:eastAsia="Times New Roman" w:hAnsi="Arial" w:cs="Arial"/>
+          <w:kern w:val="0"/>
+          <w:lang w:eastAsia="pt-BR"/>
+          <w14:ligatures w14:val="none"/>
+        </w:rPr>
+      </w:pPr>
+    </w:p>
+    <w:p>
+      <w:pPr>
+        <w:spacing w:after="0" w:line="240" w:lineRule="auto"/>
+        <w:ind w:left="360"/>
+        <w:rPr>
+          <w:rFonts w:ascii="Arial" w:eastAsia="Times New Roman" w:hAnsi="Arial" w:cs="Arial"/>
+          <w:b/>
+          <w:bCs/>
+          <w:kern w:val="0"/>
+          <w:lang w:eastAsia="pt-BR"/>
+          <w14:ligatures w14:val="none"/>
+        </w:rPr>
+      </w:pPr>
+      <w:r>
+        <w:rPr>
+          <w:rFonts w:ascii="Arial" w:eastAsia="Times New Roman" w:hAnsi="Arial" w:cs="Arial"/>
+          <w:kern w:val="0"/>
+          <w:lang w:eastAsia="pt-BR"/>
+          <w14:ligatures w14:val="none"/>
+        </w:rPr>
+        <w:t xml:space="preserve"> </w:t>
+      </w:r>
+      <w:r>
+        <w:rPr>
+          <w:rFonts w:ascii="Arial" w:eastAsia="Times New Roman" w:hAnsi="Arial" w:cs="Arial"/>
+          <w:b/>
+          <w:bCs/>
+          <w:kern w:val="0"/>
+          <w:lang w:eastAsia="pt-BR"/>
+          <w14:ligatures w14:val="none"/>
+        </w:rPr>
+        <w:t>Administração</w:t>
+      </w:r>
+      <w:r>
+        <w:rPr>
+          <w:rFonts w:ascii="Arial" w:eastAsia="Times New Roman" w:hAnsi="Arial" w:cs="Arial"/>
+          <w:b/>
+          <w:bCs/>
+          <w:kern w:val="0"/>
+          <w:lang w:eastAsia="pt-BR"/>
+          <w14:ligatures w14:val="none"/>
+        </w:rPr>
+        <w:t xml:space="preserve"> Segura:</w:t>
+      </w:r>
+    </w:p>
+    <w:p>
+      <w:pPr>
+        <w:spacing w:after="0" w:line="240" w:lineRule="auto"/>
+        <w:ind w:left="360"/>
+        <w:rPr>
+          <w:rFonts w:ascii="Arial" w:eastAsia="Times New Roman" w:hAnsi="Arial" w:cs="Arial"/>
+          <w:kern w:val="0"/>
+          <w:lang w:eastAsia="pt-BR"/>
+          <w14:ligatures w14:val="none"/>
+        </w:rPr>
+      </w:pPr>
+    </w:p>
+    <w:p>
+      <w:pPr>
+        <w:pStyle w:val="PargrafodaLista"/>
+        <w:numPr>
+          <w:ilvl w:val="0"/>
+          <w:numId w:val="11"/>
+        </w:numPr>
+        <w:spacing w:after="0" w:line="240" w:lineRule="auto"/>
+        <w:rPr>
+          <w:rFonts w:ascii="Arial" w:eastAsia="Times New Roman" w:hAnsi="Arial" w:cs="Arial"/>
+          <w:kern w:val="0"/>
+          <w:lang w:eastAsia="pt-BR"/>
+          <w14:ligatures w14:val="none"/>
+        </w:rPr>
+      </w:pPr>
+      <w:r>
+        <w:rPr>
+          <w:rFonts w:ascii="Arial" w:eastAsia="Times New Roman" w:hAnsi="Arial" w:cs="Arial"/>
+          <w:kern w:val="0"/>
+          <w:lang w:eastAsia="pt-BR"/>
+          <w14:ligatures w14:val="none"/>
+        </w:rPr>
+        <w:t xml:space="preserve">Usuários administrativos possuem cargos e senhas (armazenadas de forma segura, idealmente como </w:t>
+      </w:r>
+      <w:proofErr w:type="spellStart"/>
+      <w:r>
+        <w:rPr>
+          <w:rFonts w:ascii="Arial" w:eastAsia="Times New Roman" w:hAnsi="Arial" w:cs="Arial"/>
+          <w:kern w:val="0"/>
+          <w:lang w:eastAsia="pt-BR"/>
+          <w14:ligatures w14:val="none"/>
+        </w:rPr>
+        <w:t>hash</w:t>
+      </w:r>
+      <w:proofErr w:type="spellEnd"/>
+      <w:r>
+        <w:rPr>
+          <w:rFonts w:ascii="Arial" w:eastAsia="Times New Roman" w:hAnsi="Arial" w:cs="Arial"/>
+          <w:kern w:val="0"/>
+          <w:lang w:eastAsia="pt-BR"/>
+          <w14:ligatures w14:val="none"/>
+        </w:rPr>
+        <w:t xml:space="preserve">) para acesso ao sistema. Suas ações são registradas para fins de auditoria. </w:t>
+      </w:r>
+    </w:p>
+    <w:p>
+      <w:pPr>
+        <w:spacing w:after="0" w:line="240" w:lineRule="auto"/>
+        <w:ind w:left="360"/>
+        <w:rPr>
+          <w:rFonts w:ascii="Arial" w:eastAsia="Times New Roman" w:hAnsi="Arial" w:cs="Arial"/>
+          <w:b/>
+          <w:bCs/>
+          <w:kern w:val="0"/>
+          <w:lang w:eastAsia="pt-BR"/>
+          <w14:ligatures w14:val="none"/>
+        </w:rPr>
+      </w:pPr>
+    </w:p>
+    <w:p>
+      <w:pPr>
+        <w:spacing w:after="0" w:line="240" w:lineRule="auto"/>
+        <w:ind w:left="360"/>
+        <w:rPr>
+          <w:rFonts w:ascii="Arial" w:eastAsia="Times New Roman" w:hAnsi="Arial" w:cs="Arial"/>
+          <w:b/>
+          <w:bCs/>
+          <w:kern w:val="0"/>
+          <w:lang w:eastAsia="pt-BR"/>
+          <w14:ligatures w14:val="none"/>
+        </w:rPr>
+      </w:pPr>
+      <w:r>
+        <w:rPr>
+          <w:rFonts w:ascii="Arial" w:eastAsia="Times New Roman" w:hAnsi="Arial" w:cs="Arial"/>
+          <w:b/>
+          <w:bCs/>
+          <w:kern w:val="0"/>
+          <w:lang w:eastAsia="pt-BR"/>
+          <w14:ligatures w14:val="none"/>
+        </w:rPr>
+        <w:t>Sistema de Permissões por Cargo:</w:t>
+      </w:r>
+    </w:p>
+    <w:p>
+      <w:pPr>
+        <w:spacing w:after="0" w:line="240" w:lineRule="auto"/>
+        <w:ind w:left="360"/>
+        <w:rPr>
+          <w:rFonts w:ascii="Arial" w:eastAsia="Times New Roman" w:hAnsi="Arial" w:cs="Arial"/>
+          <w:kern w:val="0"/>
+          <w:lang w:eastAsia="pt-BR"/>
+          <w14:ligatures w14:val="none"/>
+        </w:rPr>
+      </w:pPr>
+      <w:r>
+        <w:rPr>
+          <w:rFonts w:ascii="Arial" w:eastAsia="Times New Roman" w:hAnsi="Arial" w:cs="Arial"/>
+          <w:kern w:val="0"/>
+          <w:lang w:eastAsia="pt-BR"/>
+          <w14:ligatures w14:val="none"/>
+        </w:rPr>
+        <w:t xml:space="preserve"> </w:t>
+      </w:r>
+    </w:p>
+    <w:p>
+      <w:pPr>
+        <w:pStyle w:val="PargrafodaLista"/>
+        <w:numPr>
+          <w:ilvl w:val="0"/>
+          <w:numId w:val="10"/>
+        </w:numPr>
+        <w:spacing w:after="0" w:line="240" w:lineRule="auto"/>
+        <w:rPr>
+          <w:rFonts w:ascii="Arial" w:eastAsia="Times New Roman" w:hAnsi="Arial" w:cs="Arial"/>
+          <w:kern w:val="0"/>
+          <w:lang w:eastAsia="pt-BR"/>
+          <w14:ligatures w14:val="none"/>
+        </w:rPr>
+      </w:pPr>
+      <w:r>
+        <w:rPr>
+          <w:rFonts w:ascii="Arial" w:eastAsia="Times New Roman" w:hAnsi="Arial" w:cs="Arial"/>
+          <w:kern w:val="0"/>
+          <w:lang w:eastAsia="pt-BR"/>
+          <w14:ligatures w14:val="none"/>
+        </w:rPr>
+        <w:t xml:space="preserve">As funcionalidades do sistema acessíveis aos administradores são controladas por um sistema de permissões baseado em seus cargos, definindo quais áreas podem gerenciar (Visitantes, Funcionamento, Compras, Site). </w:t>
+      </w:r>
+    </w:p>
+    <w:p>
+      <w:pPr>
+        <w:pStyle w:val="PargrafodaLista"/>
+        <w:spacing w:after="0" w:line="240" w:lineRule="auto"/>
+        <w:ind w:left="1069"/>
+        <w:rPr>
+          <w:rFonts w:ascii="Arial" w:eastAsia="Times New Roman" w:hAnsi="Arial" w:cs="Arial"/>
+          <w:kern w:val="0"/>
+          <w:lang w:eastAsia="pt-BR"/>
+          <w14:ligatures w14:val="none"/>
+        </w:rPr>
+      </w:pPr>
+    </w:p>
+    <w:p>
+      <w:pPr>
+        <w:pStyle w:val="PargrafodaLista"/>
+        <w:spacing w:after="0" w:line="240" w:lineRule="auto"/>
+        <w:rPr>
+          <w:rFonts w:ascii="Arial" w:eastAsia="Times New Roman" w:hAnsi="Arial" w:cs="Arial"/>
+          <w:kern w:val="0"/>
+          <w:lang w:eastAsia="pt-BR"/>
+          <w14:ligatures w14:val="none"/>
+        </w:rPr>
+      </w:pPr>
+    </w:p>
+    <w:p>
+      <w:pPr>
+        <w:ind w:left="360"/>
+        <w:rPr>
+          <w:rFonts w:ascii="Arial" w:hAnsi="Arial" w:cs="Arial"/>
+        </w:rPr>
+      </w:pPr>
+      <w:r>
+        <w:rPr>
+          <w:rFonts w:ascii="Arial" w:eastAsia="Times New Roman" w:hAnsi="Arial" w:cs="Arial"/>
+          <w:b/>
+          <w:bCs/>
+          <w:kern w:val="0"/>
+          <w:lang w:eastAsia="pt-BR"/>
+          <w14:ligatures w14:val="none"/>
+        </w:rPr>
+        <w:t>Gestão de Conteúdo Web:</w:t>
+      </w:r>
+      <w:r>
+        <w:rPr>
+          <w:rFonts w:ascii="Arial" w:eastAsia="Times New Roman" w:hAnsi="Arial" w:cs="Arial"/>
+          <w:kern w:val="0"/>
+          <w:lang w:eastAsia="pt-BR"/>
+          <w14:ligatures w14:val="none"/>
+        </w:rPr>
+        <w:t xml:space="preserve"> </w:t>
+      </w:r>
+    </w:p>
+    <w:p>
+      <w:pPr>
+        <w:pStyle w:val="PargrafodaLista"/>
+        <w:numPr>
+          <w:ilvl w:val="0"/>
+          <w:numId w:val="10"/>
+        </w:numPr>
+        <w:rPr>
+          <w:rFonts w:ascii="Arial" w:hAnsi="Arial" w:cs="Arial"/>
+        </w:rPr>
+      </w:pPr>
+      <w:r>
+        <w:rPr>
+          <w:rFonts w:ascii="Arial" w:eastAsia="Times New Roman" w:hAnsi="Arial" w:cs="Arial"/>
+          <w:kern w:val="0"/>
+          <w:lang w:eastAsia="pt-BR"/>
+          <w14:ligatures w14:val="none"/>
+        </w:rPr>
+        <w:t>O conteúdo exibido no site é gerenciado pelo sistema, associado a um autor e data de publicação.</w:t>
+      </w:r>
+    </w:p>
+    <w:p>
+      <w:pPr>
+        <w:rPr>
+          <w:rFonts w:ascii="Arial" w:hAnsi="Arial" w:cs="Arial"/>
+        </w:rPr>
+      </w:pPr>
+      <w:r>
+        <w:rPr>
+          <w:rFonts w:ascii="Arial" w:hAnsi="Arial" w:cs="Arial"/>
+        </w:rPr>
+        <w:t>MR do banco:</w:t>
+      </w:r>
+    </w:p>
+    <w:p>
+      <w:pPr>
+        <w:rPr>
+          <w:rFonts w:ascii="Arial" w:hAnsi="Arial" w:cs="Arial"/>
+        </w:rPr>
+      </w:pPr>
+      <w:r>
+        <w:rPr>
+          <w:rFonts w:ascii="Arial" w:hAnsi="Arial" w:cs="Arial"/>
           <w:noProof/>
         </w:rPr>
-        <w:lastRenderedPageBreak/>
         <w:drawing>
-          <wp:inline distT="0" distB="0" distL="0" distR="0" wp14:anchorId="2A327F17" wp14:editId="3D34AE11">
-            <wp:extent cx="5400040" cy="3856990"/>
-            <wp:effectExtent l="0" t="0" r="0" b="0"/>
-            <wp:docPr id="885542403" name="Imagem 2" descr="Diagrama&#10;&#10;O conteúdo gerado por IA pode estar incorreto."/>
+          <wp:inline distT="0" distB="0" distL="0" distR="0" wp14:anchorId="337C704E" wp14:editId="009CE4DA">
+            <wp:extent cx="5400040" cy="2950210"/>
+            <wp:effectExtent l="0" t="0" r="0" b="2540"/>
+            <wp:docPr id="1093882546" name="Imagem 1"/>
             <wp:cNvGraphicFramePr>
               <a:graphicFrameLocks xmlns:a="http://schemas.openxmlformats.org/drawingml/2006/main" noChangeAspect="1"/>
             </wp:cNvGraphicFramePr>
@@ -592,11 +1532,11 @@
               <a:graphicData uri="http://schemas.openxmlformats.org/drawingml/2006/picture">
                 <pic:pic xmlns:pic="http://schemas.openxmlformats.org/drawingml/2006/picture">
                   <pic:nvPicPr>
-                    <pic:cNvPr id="885542403" name="Imagem 2" descr="Diagrama&#10;&#10;O conteúdo gerado por IA pode estar incorreto."/>
+                    <pic:cNvPr id="1093882546" name="Imagem 1093882546"/>
                     <pic:cNvPicPr/>
                   </pic:nvPicPr>
                   <pic:blipFill>
-                    <a:blip r:embed="rId6">
+                    <a:blip r:embed="rId6" cstate="print">
                       <a:extLst>
                         <a:ext uri="{28A0092B-C50C-407E-A947-70E740481C1C}">
                           <a14:useLocalDpi xmlns:a14="http://schemas.microsoft.com/office/drawing/2010/main" val="0"/>
@@ -610,7 +1550,7 @@
                   <pic:spPr>
                     <a:xfrm>
                       <a:off x="0" y="0"/>
-                      <a:ext cx="5400040" cy="3856990"/>
+                      <a:ext cx="5400040" cy="2950210"/>
                     </a:xfrm>
                     <a:prstGeom prst="rect">
                       <a:avLst/>
@@ -623,24 +1563,111 @@
         </w:drawing>
       </w:r>
     </w:p>
-    <w:p/>
-    <w:p>
-      <w:r>
+    <w:p>
+      <w:pPr>
+        <w:rPr>
+          <w:rFonts w:ascii="Arial" w:hAnsi="Arial" w:cs="Arial"/>
+        </w:rPr>
+      </w:pPr>
+    </w:p>
+    <w:p>
+      <w:pPr>
+        <w:rPr>
+          <w:rFonts w:ascii="Arial" w:hAnsi="Arial" w:cs="Arial"/>
+          <w:b/>
+          <w:bCs/>
+        </w:rPr>
+      </w:pPr>
+    </w:p>
+    <w:p>
+      <w:pPr>
+        <w:rPr>
+          <w:rFonts w:ascii="Arial" w:hAnsi="Arial" w:cs="Arial"/>
+          <w:b/>
+          <w:bCs/>
+        </w:rPr>
+      </w:pPr>
+    </w:p>
+    <w:p>
+      <w:pPr>
+        <w:rPr>
+          <w:rFonts w:ascii="Arial" w:hAnsi="Arial" w:cs="Arial"/>
+          <w:b/>
+          <w:bCs/>
+        </w:rPr>
+      </w:pPr>
+    </w:p>
+    <w:p>
+      <w:pPr>
+        <w:rPr>
+          <w:rFonts w:ascii="Arial" w:hAnsi="Arial" w:cs="Arial"/>
+          <w:b/>
+          <w:bCs/>
+        </w:rPr>
+      </w:pPr>
+    </w:p>
+    <w:p>
+      <w:pPr>
+        <w:rPr>
+          <w:rFonts w:ascii="Arial" w:hAnsi="Arial" w:cs="Arial"/>
+          <w:b/>
+          <w:bCs/>
+        </w:rPr>
+      </w:pPr>
+    </w:p>
+    <w:p>
+      <w:pPr>
+        <w:rPr>
+          <w:rFonts w:ascii="Arial" w:hAnsi="Arial" w:cs="Arial"/>
+          <w:b/>
+          <w:bCs/>
+        </w:rPr>
+      </w:pPr>
+    </w:p>
+    <w:p>
+      <w:pPr>
+        <w:rPr>
+          <w:rFonts w:ascii="Arial" w:hAnsi="Arial" w:cs="Arial"/>
+          <w:b/>
+          <w:bCs/>
+        </w:rPr>
+      </w:pPr>
+      <w:r>
+        <w:rPr>
+          <w:rFonts w:ascii="Arial" w:hAnsi="Arial" w:cs="Arial"/>
+          <w:b/>
+          <w:bCs/>
+        </w:rPr>
         <w:t>Conclusão</w:t>
       </w:r>
     </w:p>
     <w:p>
-      <w:r>
+      <w:pPr>
+        <w:rPr>
+          <w:rFonts w:ascii="Arial" w:hAnsi="Arial" w:cs="Arial"/>
+        </w:rPr>
+      </w:pPr>
+      <w:r>
+        <w:rPr>
+          <w:rFonts w:ascii="Arial" w:hAnsi="Arial" w:cs="Arial"/>
+        </w:rPr>
         <w:t>Esta abordagem modular e cuidadosamente estruturada permite que o zoológico obtenha um controle eficiente de todos os processos envolvendo visitantes, vendas, pagamentos e feedback, além de garantir que a segurança e a integridade do espaço sejam mantidas. Ao automatizar essas funções, o sistema não só melhora a experiência do visitante, mas também fornece dados precisos para tomadas de decisão estratégicas, assegurando a sustentabilidade e a qualidade dos serviços prestados.</w:t>
       </w:r>
     </w:p>
     <w:p>
-      <w:r>
-        <w:t>Gostaria de aprofundar algum aspecto específico desse modelo, como a implementação das verificações de capacidade ou detalhes adicionais sobre o processamento dos pagamentos?</w:t>
-      </w:r>
-    </w:p>
-    <w:p/>
-    <w:p/>
+      <w:pPr>
+        <w:rPr>
+          <w:rFonts w:ascii="Arial" w:hAnsi="Arial" w:cs="Arial"/>
+        </w:rPr>
+      </w:pPr>
+    </w:p>
+    <w:p>
+      <w:pPr>
+        <w:rPr>
+          <w:rFonts w:ascii="Arial" w:hAnsi="Arial" w:cs="Arial"/>
+        </w:rPr>
+      </w:pPr>
+    </w:p>
     <w:sectPr>
       <w:pgSz w:w="11906" w:h="16838"/>
       <w:pgMar w:top="1417" w:right="1701" w:bottom="1417" w:left="1701" w:header="708" w:footer="708" w:gutter="0"/>
@@ -1856,9 +2883,9 @@
       <w:lvlJc w:val="left"/>
       <w:pPr>
         <w:tabs>
-          <w:tab w:val="num" w:pos="720"/>
-        </w:tabs>
-        <w:ind w:left="720" w:hanging="360"/>
+          <w:tab w:val="num" w:pos="785"/>
+        </w:tabs>
+        <w:ind w:left="785" w:hanging="360"/>
       </w:pPr>
       <w:rPr>
         <w:rFonts w:ascii="Symbol" w:hAnsi="Symbol" w:hint="default"/>
@@ -1872,9 +2899,9 @@
       <w:lvlJc w:val="left"/>
       <w:pPr>
         <w:tabs>
-          <w:tab w:val="num" w:pos="1440"/>
-        </w:tabs>
-        <w:ind w:left="1440" w:hanging="360"/>
+          <w:tab w:val="num" w:pos="1156"/>
+        </w:tabs>
+        <w:ind w:left="1156" w:hanging="360"/>
       </w:pPr>
       <w:rPr>
         <w:rFonts w:ascii="Courier New" w:hAnsi="Courier New" w:hint="default"/>
@@ -1888,9 +2915,9 @@
       <w:lvlJc w:val="left"/>
       <w:pPr>
         <w:tabs>
-          <w:tab w:val="num" w:pos="2160"/>
-        </w:tabs>
-        <w:ind w:left="2160" w:hanging="360"/>
+          <w:tab w:val="num" w:pos="1876"/>
+        </w:tabs>
+        <w:ind w:left="1876" w:hanging="360"/>
       </w:pPr>
       <w:rPr>
         <w:rFonts w:ascii="Wingdings" w:hAnsi="Wingdings" w:hint="default"/>
@@ -1904,9 +2931,9 @@
       <w:lvlJc w:val="left"/>
       <w:pPr>
         <w:tabs>
-          <w:tab w:val="num" w:pos="2880"/>
-        </w:tabs>
-        <w:ind w:left="2880" w:hanging="360"/>
+          <w:tab w:val="num" w:pos="2596"/>
+        </w:tabs>
+        <w:ind w:left="2596" w:hanging="360"/>
       </w:pPr>
       <w:rPr>
         <w:rFonts w:ascii="Wingdings" w:hAnsi="Wingdings" w:hint="default"/>
@@ -1920,9 +2947,9 @@
       <w:lvlJc w:val="left"/>
       <w:pPr>
         <w:tabs>
-          <w:tab w:val="num" w:pos="3600"/>
-        </w:tabs>
-        <w:ind w:left="3600" w:hanging="360"/>
+          <w:tab w:val="num" w:pos="3316"/>
+        </w:tabs>
+        <w:ind w:left="3316" w:hanging="360"/>
       </w:pPr>
       <w:rPr>
         <w:rFonts w:ascii="Wingdings" w:hAnsi="Wingdings" w:hint="default"/>
@@ -1936,9 +2963,9 @@
       <w:lvlJc w:val="left"/>
       <w:pPr>
         <w:tabs>
-          <w:tab w:val="num" w:pos="4320"/>
-        </w:tabs>
-        <w:ind w:left="4320" w:hanging="360"/>
+          <w:tab w:val="num" w:pos="4036"/>
+        </w:tabs>
+        <w:ind w:left="4036" w:hanging="360"/>
       </w:pPr>
       <w:rPr>
         <w:rFonts w:ascii="Wingdings" w:hAnsi="Wingdings" w:hint="default"/>
@@ -1952,9 +2979,9 @@
       <w:lvlJc w:val="left"/>
       <w:pPr>
         <w:tabs>
-          <w:tab w:val="num" w:pos="5040"/>
-        </w:tabs>
-        <w:ind w:left="5040" w:hanging="360"/>
+          <w:tab w:val="num" w:pos="4756"/>
+        </w:tabs>
+        <w:ind w:left="4756" w:hanging="360"/>
       </w:pPr>
       <w:rPr>
         <w:rFonts w:ascii="Wingdings" w:hAnsi="Wingdings" w:hint="default"/>
@@ -1968,9 +2995,9 @@
       <w:lvlJc w:val="left"/>
       <w:pPr>
         <w:tabs>
-          <w:tab w:val="num" w:pos="5760"/>
-        </w:tabs>
-        <w:ind w:left="5760" w:hanging="360"/>
+          <w:tab w:val="num" w:pos="5476"/>
+        </w:tabs>
+        <w:ind w:left="5476" w:hanging="360"/>
       </w:pPr>
       <w:rPr>
         <w:rFonts w:ascii="Wingdings" w:hAnsi="Wingdings" w:hint="default"/>
@@ -1984,9 +3011,9 @@
       <w:lvlJc w:val="left"/>
       <w:pPr>
         <w:tabs>
-          <w:tab w:val="num" w:pos="6480"/>
-        </w:tabs>
-        <w:ind w:left="6480" w:hanging="360"/>
+          <w:tab w:val="num" w:pos="6196"/>
+        </w:tabs>
+        <w:ind w:left="6196" w:hanging="360"/>
       </w:pPr>
       <w:rPr>
         <w:rFonts w:ascii="Wingdings" w:hAnsi="Wingdings" w:hint="default"/>
@@ -1995,6 +3022,119 @@
     </w:lvl>
   </w:abstractNum>
   <w:abstractNum w:abstractNumId="9" w15:restartNumberingAfterBreak="0">
+    <w:nsid w:val="711C0F98"/>
+    <w:multiLevelType w:val="hybridMultilevel"/>
+    <w:tmpl w:val="DD140A90"/>
+    <w:lvl w:ilvl="0" w:tplc="04160001">
+      <w:start w:val="1"/>
+      <w:numFmt w:val="bullet"/>
+      <w:lvlText w:val=""/>
+      <w:lvlJc w:val="left"/>
+      <w:pPr>
+        <w:ind w:left="785" w:hanging="360"/>
+      </w:pPr>
+      <w:rPr>
+        <w:rFonts w:ascii="Symbol" w:hAnsi="Symbol" w:hint="default"/>
+      </w:rPr>
+    </w:lvl>
+    <w:lvl w:ilvl="1" w:tplc="04160003" w:tentative="1">
+      <w:start w:val="1"/>
+      <w:numFmt w:val="bullet"/>
+      <w:lvlText w:val="o"/>
+      <w:lvlJc w:val="left"/>
+      <w:pPr>
+        <w:ind w:left="1505" w:hanging="360"/>
+      </w:pPr>
+      <w:rPr>
+        <w:rFonts w:ascii="Courier New" w:hAnsi="Courier New" w:cs="Courier New" w:hint="default"/>
+      </w:rPr>
+    </w:lvl>
+    <w:lvl w:ilvl="2" w:tplc="04160005" w:tentative="1">
+      <w:start w:val="1"/>
+      <w:numFmt w:val="bullet"/>
+      <w:lvlText w:val=""/>
+      <w:lvlJc w:val="left"/>
+      <w:pPr>
+        <w:ind w:left="2225" w:hanging="360"/>
+      </w:pPr>
+      <w:rPr>
+        <w:rFonts w:ascii="Wingdings" w:hAnsi="Wingdings" w:hint="default"/>
+      </w:rPr>
+    </w:lvl>
+    <w:lvl w:ilvl="3" w:tplc="04160001" w:tentative="1">
+      <w:start w:val="1"/>
+      <w:numFmt w:val="bullet"/>
+      <w:lvlText w:val=""/>
+      <w:lvlJc w:val="left"/>
+      <w:pPr>
+        <w:ind w:left="2945" w:hanging="360"/>
+      </w:pPr>
+      <w:rPr>
+        <w:rFonts w:ascii="Symbol" w:hAnsi="Symbol" w:hint="default"/>
+      </w:rPr>
+    </w:lvl>
+    <w:lvl w:ilvl="4" w:tplc="04160003" w:tentative="1">
+      <w:start w:val="1"/>
+      <w:numFmt w:val="bullet"/>
+      <w:lvlText w:val="o"/>
+      <w:lvlJc w:val="left"/>
+      <w:pPr>
+        <w:ind w:left="3665" w:hanging="360"/>
+      </w:pPr>
+      <w:rPr>
+        <w:rFonts w:ascii="Courier New" w:hAnsi="Courier New" w:cs="Courier New" w:hint="default"/>
+      </w:rPr>
+    </w:lvl>
+    <w:lvl w:ilvl="5" w:tplc="04160005" w:tentative="1">
+      <w:start w:val="1"/>
+      <w:numFmt w:val="bullet"/>
+      <w:lvlText w:val=""/>
+      <w:lvlJc w:val="left"/>
+      <w:pPr>
+        <w:ind w:left="4385" w:hanging="360"/>
+      </w:pPr>
+      <w:rPr>
+        <w:rFonts w:ascii="Wingdings" w:hAnsi="Wingdings" w:hint="default"/>
+      </w:rPr>
+    </w:lvl>
+    <w:lvl w:ilvl="6" w:tplc="04160001" w:tentative="1">
+      <w:start w:val="1"/>
+      <w:numFmt w:val="bullet"/>
+      <w:lvlText w:val=""/>
+      <w:lvlJc w:val="left"/>
+      <w:pPr>
+        <w:ind w:left="5105" w:hanging="360"/>
+      </w:pPr>
+      <w:rPr>
+        <w:rFonts w:ascii="Symbol" w:hAnsi="Symbol" w:hint="default"/>
+      </w:rPr>
+    </w:lvl>
+    <w:lvl w:ilvl="7" w:tplc="04160003" w:tentative="1">
+      <w:start w:val="1"/>
+      <w:numFmt w:val="bullet"/>
+      <w:lvlText w:val="o"/>
+      <w:lvlJc w:val="left"/>
+      <w:pPr>
+        <w:ind w:left="5825" w:hanging="360"/>
+      </w:pPr>
+      <w:rPr>
+        <w:rFonts w:ascii="Courier New" w:hAnsi="Courier New" w:cs="Courier New" w:hint="default"/>
+      </w:rPr>
+    </w:lvl>
+    <w:lvl w:ilvl="8" w:tplc="04160005" w:tentative="1">
+      <w:start w:val="1"/>
+      <w:numFmt w:val="bullet"/>
+      <w:lvlText w:val=""/>
+      <w:lvlJc w:val="left"/>
+      <w:pPr>
+        <w:ind w:left="6545" w:hanging="360"/>
+      </w:pPr>
+      <w:rPr>
+        <w:rFonts w:ascii="Wingdings" w:hAnsi="Wingdings" w:hint="default"/>
+      </w:rPr>
+    </w:lvl>
+  </w:abstractNum>
+  <w:abstractNum w:abstractNumId="10" w15:restartNumberingAfterBreak="0">
     <w:nsid w:val="7A10174C"/>
     <w:multiLevelType w:val="multilevel"/>
     <w:tmpl w:val="029EB9AE"/>
@@ -2168,10 +3308,13 @@
     <w:abstractNumId w:val="1"/>
   </w:num>
   <w:num w:numId="9" w16cid:durableId="1623606799">
-    <w:abstractNumId w:val="9"/>
+    <w:abstractNumId w:val="10"/>
   </w:num>
   <w:num w:numId="10" w16cid:durableId="2025667020">
     <w:abstractNumId w:val="8"/>
+  </w:num>
+  <w:num w:numId="11" w16cid:durableId="1816875796">
+    <w:abstractNumId w:val="9"/>
   </w:num>
 </w:numbering>
 </file>
@@ -3092,6 +4235,17 @@
       <w:spacing w:val="5"/>
     </w:rPr>
   </w:style>
+  <w:style w:type="character" w:styleId="Forte">
+    <w:name w:val="Strong"/>
+    <w:basedOn w:val="Fontepargpadro"/>
+    <w:uiPriority w:val="22"/>
+    <w:qFormat/>
+    <w:rsid w:val="00C663CA"/>
+    <w:rPr>
+      <w:b/>
+      <w:bCs/>
+    </w:rPr>
+  </w:style>
 </w:styles>
 </file>
 

</xml_diff>